<commit_message>
add unittest for main.py and update lpr
</commit_message>
<xml_diff>
--- a/Lab_04/lab4_report.docx
+++ b/Lab_04/lab4_report.docx
@@ -95,15 +95,7 @@
           <w:sz w:val="28"/>
           <w:szCs w:val="28"/>
         </w:rPr>
-        <w:t xml:space="preserve">набір </w:t>
-      </w:r>
-      <w:r>
-        <w:rPr>
-          <w:rFonts w:ascii="Times New Roman" w:hAnsi="Times New Roman" w:cs="Times New Roman"/>
-          <w:sz w:val="28"/>
-          <w:szCs w:val="28"/>
-        </w:rPr>
-        <w:t>операндів, операторів та дужок, на виході програма обчислює результат математичного виразу.</w:t>
+        <w:t>набір операндів, операторів та дужок, на виході програма обчислює результат математичного виразу.</w:t>
       </w:r>
     </w:p>
     <w:p>
@@ -278,7 +270,7 @@
             <v:path o:extrusionok="f" gradientshapeok="t" o:connecttype="rect"/>
             <o:lock v:ext="edit" aspectratio="t"/>
           </v:shapetype>
-          <v:shape id="_x0000_i1053" type="#_x0000_t75" style="width:346.9pt;height:672.3pt">
+          <v:shape id="_x0000_i1025" type="#_x0000_t75" style="width:346.5pt;height:673.5pt">
             <v:imagedata r:id="rId5" o:title="code"/>
           </v:shape>
         </w:pict>
@@ -320,8 +312,10 @@
       <w:r>
         <w:rPr>
           <w:rFonts w:ascii="Times New Roman" w:hAnsi="Times New Roman" w:cs="Times New Roman"/>
-          <w:sz w:val="28"/>
-          <w:szCs w:val="28"/>
+          <w:noProof/>
+          <w:sz w:val="28"/>
+          <w:szCs w:val="28"/>
+          <w:lang w:eastAsia="uk-UA"/>
         </w:rPr>
         <w:drawing>
           <wp:inline distT="0" distB="0" distL="0" distR="0" wp14:anchorId="4511A7E1" wp14:editId="3939CA43">
@@ -362,33 +356,153 @@
     </w:p>
     <w:p>
       <w:pPr>
-        <w:spacing w:after="0" w:line="360" w:lineRule="auto"/>
-        <w:rPr>
-          <w:rFonts w:ascii="Times New Roman" w:hAnsi="Times New Roman" w:cs="Times New Roman"/>
-          <w:sz w:val="28"/>
-          <w:szCs w:val="28"/>
-        </w:rPr>
-      </w:pPr>
-    </w:p>
-    <w:p>
-      <w:pPr>
-        <w:spacing w:after="0" w:line="360" w:lineRule="auto"/>
-        <w:rPr>
-          <w:rFonts w:ascii="Times New Roman" w:hAnsi="Times New Roman" w:cs="Times New Roman"/>
-          <w:sz w:val="28"/>
-          <w:szCs w:val="28"/>
-        </w:rPr>
-      </w:pPr>
-      <w:r>
-        <w:rPr>
-          <w:rFonts w:ascii="Times New Roman" w:hAnsi="Times New Roman" w:cs="Times New Roman"/>
-          <w:sz w:val="28"/>
-          <w:szCs w:val="28"/>
-        </w:rPr>
-        <w:t>Висновок: Під час виконання лабораторної роботи, я ознайомився з теоретичними даними про зворотний польський запис та написав код котрий відпрацьовує усі задачі подані в завданні.</w:t>
-      </w:r>
+        <w:pStyle w:val="a3"/>
+        <w:numPr>
+          <w:ilvl w:val="0"/>
+          <w:numId w:val="2"/>
+        </w:numPr>
+        <w:spacing w:after="0" w:line="360" w:lineRule="auto"/>
+        <w:rPr>
+          <w:rFonts w:ascii="Times New Roman" w:hAnsi="Times New Roman" w:cs="Times New Roman"/>
+          <w:sz w:val="28"/>
+          <w:szCs w:val="28"/>
+        </w:rPr>
+      </w:pPr>
+      <w:r>
+        <w:rPr>
+          <w:rFonts w:ascii="Times New Roman" w:hAnsi="Times New Roman" w:cs="Times New Roman"/>
+          <w:sz w:val="28"/>
+          <w:szCs w:val="28"/>
+        </w:rPr>
+        <w:t>Написав Юніт тести</w:t>
+      </w:r>
+    </w:p>
+    <w:p>
+      <w:pPr>
+        <w:spacing w:after="0" w:line="360" w:lineRule="auto"/>
+        <w:rPr>
+          <w:rFonts w:ascii="Times New Roman" w:hAnsi="Times New Roman" w:cs="Times New Roman"/>
+          <w:sz w:val="28"/>
+          <w:szCs w:val="28"/>
+        </w:rPr>
+      </w:pPr>
       <w:bookmarkStart w:id="0" w:name="_GoBack"/>
       <w:bookmarkEnd w:id="0"/>
+      <w:r>
+        <w:rPr>
+          <w:rFonts w:ascii="Times New Roman" w:hAnsi="Times New Roman" w:cs="Times New Roman"/>
+          <w:sz w:val="28"/>
+          <w:szCs w:val="28"/>
+        </w:rPr>
+        <w:pict>
+          <v:shape id="_x0000_i1026" type="#_x0000_t75" style="width:481.5pt;height:240pt">
+            <v:imagedata r:id="rId7" o:title="code"/>
+          </v:shape>
+        </w:pict>
+      </w:r>
+    </w:p>
+    <w:p>
+      <w:pPr>
+        <w:pStyle w:val="a3"/>
+        <w:numPr>
+          <w:ilvl w:val="0"/>
+          <w:numId w:val="2"/>
+        </w:numPr>
+        <w:spacing w:after="0" w:line="360" w:lineRule="auto"/>
+        <w:rPr>
+          <w:rFonts w:ascii="Times New Roman" w:hAnsi="Times New Roman" w:cs="Times New Roman"/>
+          <w:sz w:val="28"/>
+          <w:szCs w:val="28"/>
+        </w:rPr>
+      </w:pPr>
+      <w:r>
+        <w:rPr>
+          <w:rFonts w:ascii="Times New Roman" w:hAnsi="Times New Roman" w:cs="Times New Roman"/>
+          <w:sz w:val="28"/>
+          <w:szCs w:val="28"/>
+        </w:rPr>
+        <w:t>Результат тесту</w:t>
+      </w:r>
+    </w:p>
+    <w:p>
+      <w:pPr>
+        <w:spacing w:after="0" w:line="360" w:lineRule="auto"/>
+        <w:rPr>
+          <w:rFonts w:ascii="Times New Roman" w:hAnsi="Times New Roman" w:cs="Times New Roman"/>
+          <w:sz w:val="28"/>
+          <w:szCs w:val="28"/>
+        </w:rPr>
+      </w:pPr>
+      <w:r>
+        <w:rPr>
+          <w:rFonts w:ascii="Times New Roman" w:hAnsi="Times New Roman" w:cs="Times New Roman"/>
+          <w:sz w:val="28"/>
+          <w:szCs w:val="28"/>
+        </w:rPr>
+        <w:drawing>
+          <wp:inline distT="0" distB="0" distL="0" distR="0" wp14:anchorId="09038581" wp14:editId="29D3A083">
+            <wp:extent cx="6120765" cy="659130"/>
+            <wp:effectExtent l="0" t="0" r="0" b="7620"/>
+            <wp:docPr id="3" name="Рисунок 3"/>
+            <wp:cNvGraphicFramePr>
+              <a:graphicFrameLocks xmlns:a="http://schemas.openxmlformats.org/drawingml/2006/main" noChangeAspect="1"/>
+            </wp:cNvGraphicFramePr>
+            <a:graphic xmlns:a="http://schemas.openxmlformats.org/drawingml/2006/main">
+              <a:graphicData uri="http://schemas.openxmlformats.org/drawingml/2006/picture">
+                <pic:pic xmlns:pic="http://schemas.openxmlformats.org/drawingml/2006/picture">
+                  <pic:nvPicPr>
+                    <pic:cNvPr id="1" name=""/>
+                    <pic:cNvPicPr/>
+                  </pic:nvPicPr>
+                  <pic:blipFill>
+                    <a:blip r:embed="rId8"/>
+                    <a:stretch>
+                      <a:fillRect/>
+                    </a:stretch>
+                  </pic:blipFill>
+                  <pic:spPr>
+                    <a:xfrm>
+                      <a:off x="0" y="0"/>
+                      <a:ext cx="6120765" cy="659130"/>
+                    </a:xfrm>
+                    <a:prstGeom prst="rect">
+                      <a:avLst/>
+                    </a:prstGeom>
+                  </pic:spPr>
+                </pic:pic>
+              </a:graphicData>
+            </a:graphic>
+          </wp:inline>
+        </w:drawing>
+      </w:r>
+    </w:p>
+    <w:p>
+      <w:pPr>
+        <w:spacing w:after="0" w:line="360" w:lineRule="auto"/>
+        <w:rPr>
+          <w:rFonts w:ascii="Times New Roman" w:hAnsi="Times New Roman" w:cs="Times New Roman"/>
+          <w:sz w:val="28"/>
+          <w:szCs w:val="28"/>
+        </w:rPr>
+      </w:pPr>
+    </w:p>
+    <w:p>
+      <w:pPr>
+        <w:spacing w:after="0" w:line="360" w:lineRule="auto"/>
+        <w:rPr>
+          <w:rFonts w:ascii="Times New Roman" w:hAnsi="Times New Roman" w:cs="Times New Roman"/>
+          <w:sz w:val="28"/>
+          <w:szCs w:val="28"/>
+        </w:rPr>
+      </w:pPr>
+      <w:r>
+        <w:rPr>
+          <w:rFonts w:ascii="Times New Roman" w:hAnsi="Times New Roman" w:cs="Times New Roman"/>
+          <w:sz w:val="28"/>
+          <w:szCs w:val="28"/>
+        </w:rPr>
+        <w:t>Висновок: Під час виконання лабораторної роботи, я ознайомився з теоретичними даними про зворотний польський запис та написав код котрий відпрацьовує усі задачі подані в завданні.</w:t>
+      </w:r>
     </w:p>
     <w:p>
       <w:pPr>
@@ -417,7 +531,7 @@
   <w:abstractNum w:abstractNumId="0" w15:restartNumberingAfterBreak="0">
     <w:nsid w:val="1D730B72"/>
     <w:multiLevelType w:val="hybridMultilevel"/>
-    <w:tmpl w:val="4DDEB792"/>
+    <w:tmpl w:val="1E12D9FA"/>
     <w:lvl w:ilvl="0" w:tplc="0422000F">
       <w:start w:val="1"/>
       <w:numFmt w:val="decimal"/>

</xml_diff>